<commit_message>
Update report for error for java heap max reached
</commit_message>
<xml_diff>
--- a/Louis Files/Gemmini Report.docx
+++ b/Louis Files/Gemmini Report.docx
@@ -218,6 +218,940 @@
           <w:szCs w:val="30"/>
         </w:rPr>
         <w:lastRenderedPageBreak/>
+        <w:t>Error for Java heap max limit reached:</w:t>
+      </w:r>
+    </w:p>
+    <w:p>
+      <w:pPr>
+        <w:pStyle w:val="ListBullet"/>
+        <w:numPr>
+          <w:ilvl w:val="0"/>
+          <w:numId w:val="0"/>
+        </w:numPr>
+      </w:pPr>
+      <w:r>
+        <w:t xml:space="preserve">Exception in thread "main" </w:t>
+      </w:r>
+      <w:proofErr w:type="spellStart"/>
+      <w:proofErr w:type="gramStart"/>
+      <w:r>
+        <w:t>java.lang</w:t>
+      </w:r>
+      <w:proofErr w:type="gramEnd"/>
+      <w:r>
+        <w:t>.OutOfMemoryError</w:t>
+      </w:r>
+      <w:proofErr w:type="spellEnd"/>
+      <w:r>
+        <w:t xml:space="preserve">: Java heap space </w:t>
+      </w:r>
+    </w:p>
+    <w:p>
+      <w:pPr>
+        <w:pStyle w:val="ListBullet"/>
+        <w:numPr>
+          <w:ilvl w:val="0"/>
+          <w:numId w:val="0"/>
+        </w:numPr>
+        <w:ind w:firstLine="720"/>
+      </w:pPr>
+      <w:r>
+        <w:t xml:space="preserve">at </w:t>
+      </w:r>
+      <w:proofErr w:type="gramStart"/>
+      <w:r>
+        <w:t>scala.util</w:t>
+      </w:r>
+      <w:proofErr w:type="gramEnd"/>
+      <w:r>
+        <w:t>.</w:t>
+      </w:r>
+      <w:proofErr w:type="gramStart"/>
+      <w:r>
+        <w:t>control.</w:t>
+      </w:r>
+      <w:proofErr w:type="spellStart"/>
+      <w:r>
+        <w:t>NonFatal</w:t>
+      </w:r>
+      <w:proofErr w:type="spellEnd"/>
+      <w:r>
+        <w:t>$.apply</w:t>
+      </w:r>
+      <w:proofErr w:type="gramEnd"/>
+      <w:r>
+        <w:t xml:space="preserve">(NonFatal.scala:42) </w:t>
+      </w:r>
+    </w:p>
+    <w:p>
+      <w:pPr>
+        <w:pStyle w:val="ListBullet"/>
+        <w:numPr>
+          <w:ilvl w:val="0"/>
+          <w:numId w:val="0"/>
+        </w:numPr>
+        <w:ind w:firstLine="720"/>
+      </w:pPr>
+      <w:r>
+        <w:t xml:space="preserve">at </w:t>
+      </w:r>
+      <w:proofErr w:type="gramStart"/>
+      <w:r>
+        <w:t>scala.util</w:t>
+      </w:r>
+      <w:proofErr w:type="gramEnd"/>
+      <w:r>
+        <w:t>.</w:t>
+      </w:r>
+      <w:proofErr w:type="gramStart"/>
+      <w:r>
+        <w:t>control.</w:t>
+      </w:r>
+      <w:proofErr w:type="spellStart"/>
+      <w:r>
+        <w:t>NonFatal</w:t>
+      </w:r>
+      <w:proofErr w:type="spellEnd"/>
+      <w:r>
+        <w:t>$.</w:t>
+      </w:r>
+      <w:proofErr w:type="spellStart"/>
+      <w:r>
+        <w:t>unapply</w:t>
+      </w:r>
+      <w:proofErr w:type="spellEnd"/>
+      <w:proofErr w:type="gramEnd"/>
+      <w:r>
+        <w:t xml:space="preserve">(NonFatal.scala:48) </w:t>
+      </w:r>
+    </w:p>
+    <w:p>
+      <w:pPr>
+        <w:pStyle w:val="ListBullet"/>
+        <w:numPr>
+          <w:ilvl w:val="0"/>
+          <w:numId w:val="0"/>
+        </w:numPr>
+        <w:ind w:firstLine="720"/>
+      </w:pPr>
+      <w:r>
+        <w:t xml:space="preserve">at </w:t>
+      </w:r>
+      <w:proofErr w:type="gramStart"/>
+      <w:r>
+        <w:t>chisel3.internal.Builder$.$</w:t>
+      </w:r>
+      <w:proofErr w:type="gramEnd"/>
+      <w:r>
+        <w:t xml:space="preserve">anonfun$buildImpl$1(Builder.scala:1050) </w:t>
+      </w:r>
+    </w:p>
+    <w:p>
+      <w:pPr>
+        <w:pStyle w:val="ListBullet"/>
+        <w:numPr>
+          <w:ilvl w:val="0"/>
+          <w:numId w:val="0"/>
+        </w:numPr>
+        <w:ind w:firstLine="720"/>
+      </w:pPr>
+      <w:r>
+        <w:t xml:space="preserve">at </w:t>
+      </w:r>
+      <w:proofErr w:type="gramStart"/>
+      <w:r>
+        <w:t>chisel3.internal.Builder</w:t>
+      </w:r>
+      <w:proofErr w:type="gramEnd"/>
+      <w:r>
+        <w:t>$$$Lambda$</w:t>
+      </w:r>
+      <w:proofErr w:type="gramStart"/>
+      <w:r>
+        <w:t>831/0x000009ffa83a4d48.apply(</w:t>
+      </w:r>
+      <w:proofErr w:type="gramEnd"/>
+      <w:r>
+        <w:t xml:space="preserve">Unknown Source) </w:t>
+      </w:r>
+    </w:p>
+    <w:p>
+      <w:pPr>
+        <w:pStyle w:val="ListBullet"/>
+        <w:numPr>
+          <w:ilvl w:val="0"/>
+          <w:numId w:val="0"/>
+        </w:numPr>
+        <w:ind w:firstLine="720"/>
+      </w:pPr>
+      <w:r>
+        <w:t xml:space="preserve">at </w:t>
+      </w:r>
+      <w:proofErr w:type="spellStart"/>
+      <w:proofErr w:type="gramStart"/>
+      <w:r>
+        <w:t>scala.util</w:t>
+      </w:r>
+      <w:proofErr w:type="gramEnd"/>
+      <w:r>
+        <w:t>.DynamicVariable.withValue</w:t>
+      </w:r>
+      <w:proofErr w:type="spellEnd"/>
+      <w:r>
+        <w:t xml:space="preserve">(DynamicVariable.scala:59) </w:t>
+      </w:r>
+    </w:p>
+    <w:p>
+      <w:pPr>
+        <w:pStyle w:val="ListBullet"/>
+        <w:numPr>
+          <w:ilvl w:val="0"/>
+          <w:numId w:val="0"/>
+        </w:numPr>
+        <w:ind w:firstLine="720"/>
+      </w:pPr>
+      <w:r>
+        <w:t xml:space="preserve">at </w:t>
+      </w:r>
+      <w:proofErr w:type="gramStart"/>
+      <w:r>
+        <w:t>chisel3.internal.Builder$.buildImpl</w:t>
+      </w:r>
+      <w:proofErr w:type="gramEnd"/>
+      <w:r>
+        <w:t>(Builder.scala:1034)</w:t>
+      </w:r>
+    </w:p>
+    <w:p>
+      <w:pPr>
+        <w:pStyle w:val="ListBullet"/>
+        <w:numPr>
+          <w:ilvl w:val="0"/>
+          <w:numId w:val="0"/>
+        </w:numPr>
+        <w:ind w:firstLine="720"/>
+      </w:pPr>
+      <w:r>
+        <w:t xml:space="preserve">at </w:t>
+      </w:r>
+      <w:proofErr w:type="gramStart"/>
+      <w:r>
+        <w:t>chisel3.internal.Builder$.$</w:t>
+      </w:r>
+      <w:proofErr w:type="gramEnd"/>
+      <w:r>
+        <w:t xml:space="preserve">anonfun$build$1(Builder.scala:1025) </w:t>
+      </w:r>
+    </w:p>
+    <w:p>
+      <w:pPr>
+        <w:pStyle w:val="ListBullet"/>
+        <w:numPr>
+          <w:ilvl w:val="0"/>
+          <w:numId w:val="0"/>
+        </w:numPr>
+        <w:ind w:firstLine="720"/>
+      </w:pPr>
+      <w:r>
+        <w:t xml:space="preserve">at </w:t>
+      </w:r>
+      <w:proofErr w:type="gramStart"/>
+      <w:r>
+        <w:t>chisel3.internal.Builder</w:t>
+      </w:r>
+      <w:proofErr w:type="gramEnd"/>
+      <w:r>
+        <w:t>$$$Lambda$</w:t>
+      </w:r>
+      <w:proofErr w:type="gramStart"/>
+      <w:r>
+        <w:t>829/0x000009ffa83a47c8.apply(</w:t>
+      </w:r>
+      <w:proofErr w:type="gramEnd"/>
+      <w:r>
+        <w:t xml:space="preserve">Unknown Source) </w:t>
+      </w:r>
+    </w:p>
+    <w:p>
+      <w:pPr>
+        <w:pStyle w:val="ListBullet"/>
+        <w:numPr>
+          <w:ilvl w:val="0"/>
+          <w:numId w:val="0"/>
+        </w:numPr>
+        <w:ind w:firstLine="720"/>
+      </w:pPr>
+      <w:r>
+        <w:t xml:space="preserve">at </w:t>
+      </w:r>
+      <w:proofErr w:type="spellStart"/>
+      <w:proofErr w:type="gramStart"/>
+      <w:r>
+        <w:t>logger.Logger</w:t>
+      </w:r>
+      <w:proofErr w:type="spellEnd"/>
+      <w:r>
+        <w:t>$.$</w:t>
+      </w:r>
+      <w:proofErr w:type="gramEnd"/>
+      <w:r>
+        <w:t xml:space="preserve">anonfun$makeScope$4(Logger.scala:148) </w:t>
+      </w:r>
+    </w:p>
+    <w:p>
+      <w:pPr>
+        <w:pStyle w:val="ListBullet"/>
+        <w:numPr>
+          <w:ilvl w:val="0"/>
+          <w:numId w:val="0"/>
+        </w:numPr>
+        <w:ind w:firstLine="720"/>
+      </w:pPr>
+      <w:r>
+        <w:t xml:space="preserve">at </w:t>
+      </w:r>
+      <w:proofErr w:type="spellStart"/>
+      <w:proofErr w:type="gramStart"/>
+      <w:r>
+        <w:t>logger.Logger</w:t>
+      </w:r>
+      <w:proofErr w:type="spellEnd"/>
+      <w:proofErr w:type="gramEnd"/>
+      <w:r>
+        <w:t>$$$Lambda$</w:t>
+      </w:r>
+      <w:proofErr w:type="gramStart"/>
+      <w:r>
+        <w:t>119/0x000009ffa812ed00.apply(</w:t>
+      </w:r>
+      <w:proofErr w:type="gramEnd"/>
+      <w:r>
+        <w:t xml:space="preserve">Unknown Source) </w:t>
+      </w:r>
+    </w:p>
+    <w:p>
+      <w:pPr>
+        <w:pStyle w:val="ListBullet"/>
+        <w:numPr>
+          <w:ilvl w:val="0"/>
+          <w:numId w:val="0"/>
+        </w:numPr>
+        <w:ind w:firstLine="720"/>
+      </w:pPr>
+      <w:r>
+        <w:t xml:space="preserve">at </w:t>
+      </w:r>
+      <w:proofErr w:type="spellStart"/>
+      <w:proofErr w:type="gramStart"/>
+      <w:r>
+        <w:t>scala.util</w:t>
+      </w:r>
+      <w:proofErr w:type="gramEnd"/>
+      <w:r>
+        <w:t>.DynamicVariable.withValue</w:t>
+      </w:r>
+      <w:proofErr w:type="spellEnd"/>
+      <w:r>
+        <w:t xml:space="preserve">(DynamicVariable.scala:59) </w:t>
+      </w:r>
+    </w:p>
+    <w:p>
+      <w:pPr>
+        <w:pStyle w:val="ListBullet"/>
+        <w:numPr>
+          <w:ilvl w:val="0"/>
+          <w:numId w:val="0"/>
+        </w:numPr>
+        <w:ind w:firstLine="720"/>
+      </w:pPr>
+      <w:r>
+        <w:t xml:space="preserve">at </w:t>
+      </w:r>
+      <w:proofErr w:type="gramStart"/>
+      <w:r>
+        <w:t>logger.Logger$.</w:t>
+      </w:r>
+      <w:proofErr w:type="spellStart"/>
+      <w:r>
+        <w:t>makeScope</w:t>
+      </w:r>
+      <w:proofErr w:type="spellEnd"/>
+      <w:proofErr w:type="gramEnd"/>
+      <w:r>
+        <w:t xml:space="preserve">(Logger.scala:146) </w:t>
+      </w:r>
+    </w:p>
+    <w:p>
+      <w:pPr>
+        <w:pStyle w:val="ListBullet"/>
+        <w:numPr>
+          <w:ilvl w:val="0"/>
+          <w:numId w:val="0"/>
+        </w:numPr>
+        <w:ind w:firstLine="720"/>
+      </w:pPr>
+      <w:r>
+        <w:t xml:space="preserve">at </w:t>
+      </w:r>
+      <w:proofErr w:type="gramStart"/>
+      <w:r>
+        <w:t>logger.Logger$.</w:t>
+      </w:r>
+      <w:proofErr w:type="spellStart"/>
+      <w:r>
+        <w:t>makeScope</w:t>
+      </w:r>
+      <w:proofErr w:type="spellEnd"/>
+      <w:proofErr w:type="gramEnd"/>
+      <w:r>
+        <w:t xml:space="preserve">(Logger.scala:133) </w:t>
+      </w:r>
+    </w:p>
+    <w:p>
+      <w:pPr>
+        <w:pStyle w:val="ListBullet"/>
+        <w:numPr>
+          <w:ilvl w:val="0"/>
+          <w:numId w:val="0"/>
+        </w:numPr>
+        <w:ind w:firstLine="720"/>
+      </w:pPr>
+      <w:r>
+        <w:t xml:space="preserve">at </w:t>
+      </w:r>
+      <w:proofErr w:type="gramStart"/>
+      <w:r>
+        <w:t>chisel3.internal.Builder$.build</w:t>
+      </w:r>
+      <w:proofErr w:type="gramEnd"/>
+      <w:r>
+        <w:t xml:space="preserve">(Builder.scala:1025) </w:t>
+      </w:r>
+    </w:p>
+    <w:p>
+      <w:pPr>
+        <w:pStyle w:val="ListBullet"/>
+        <w:numPr>
+          <w:ilvl w:val="0"/>
+          <w:numId w:val="0"/>
+        </w:numPr>
+        <w:ind w:firstLine="720"/>
+      </w:pPr>
+      <w:r>
+        <w:t xml:space="preserve">at </w:t>
+      </w:r>
+      <w:proofErr w:type="gramStart"/>
+      <w:r>
+        <w:t>chisel3.stage.phases</w:t>
+      </w:r>
+      <w:proofErr w:type="gramEnd"/>
+      <w:r>
+        <w:t>.</w:t>
+      </w:r>
+      <w:proofErr w:type="gramStart"/>
+      <w:r>
+        <w:t>Elaborate.$</w:t>
+      </w:r>
+      <w:proofErr w:type="gramEnd"/>
+      <w:r>
+        <w:t xml:space="preserve">anonfun$transform$1(Elaborate.scala:53) </w:t>
+      </w:r>
+    </w:p>
+    <w:p>
+      <w:pPr>
+        <w:pStyle w:val="ListBullet"/>
+        <w:numPr>
+          <w:ilvl w:val="0"/>
+          <w:numId w:val="0"/>
+        </w:numPr>
+        <w:ind w:firstLine="720"/>
+      </w:pPr>
+      <w:r>
+        <w:t>at</w:t>
+      </w:r>
+      <w:r>
+        <w:t xml:space="preserve"> </w:t>
+      </w:r>
+      <w:proofErr w:type="gramStart"/>
+      <w:r>
+        <w:t>chisel3.stage.phases</w:t>
+      </w:r>
+      <w:proofErr w:type="gramEnd"/>
+      <w:r>
+        <w:t>.Elaborate$$Lambda$818/0x000009ffa839e970.apply</w:t>
+      </w:r>
+      <w:r>
+        <w:t xml:space="preserve"> </w:t>
+      </w:r>
+      <w:r>
+        <w:t xml:space="preserve">(Unknown Source) at </w:t>
+      </w:r>
+      <w:proofErr w:type="spellStart"/>
+      <w:proofErr w:type="gramStart"/>
+      <w:r>
+        <w:t>scala.collection</w:t>
+      </w:r>
+      <w:proofErr w:type="gramEnd"/>
+      <w:r>
+        <w:t>.</w:t>
+      </w:r>
+      <w:proofErr w:type="gramStart"/>
+      <w:r>
+        <w:t>immutable.List.flatMap</w:t>
+      </w:r>
+      <w:proofErr w:type="spellEnd"/>
+      <w:proofErr w:type="gramEnd"/>
+      <w:r>
+        <w:t>(List.scala:294)</w:t>
+      </w:r>
+    </w:p>
+    <w:p>
+      <w:pPr>
+        <w:pStyle w:val="ListBullet"/>
+        <w:numPr>
+          <w:ilvl w:val="0"/>
+          <w:numId w:val="0"/>
+        </w:numPr>
+        <w:ind w:firstLine="720"/>
+      </w:pPr>
+      <w:r>
+        <w:t xml:space="preserve"> at </w:t>
+      </w:r>
+      <w:proofErr w:type="spellStart"/>
+      <w:proofErr w:type="gramStart"/>
+      <w:r>
+        <w:t>scala.collection</w:t>
+      </w:r>
+      <w:proofErr w:type="gramEnd"/>
+      <w:r>
+        <w:t>.</w:t>
+      </w:r>
+      <w:proofErr w:type="gramStart"/>
+      <w:r>
+        <w:t>immutable.List.flatMap</w:t>
+      </w:r>
+      <w:proofErr w:type="spellEnd"/>
+      <w:proofErr w:type="gramEnd"/>
+      <w:r>
+        <w:t xml:space="preserve">(List.scala:79) </w:t>
+      </w:r>
+    </w:p>
+    <w:p>
+      <w:pPr>
+        <w:pStyle w:val="ListBullet"/>
+        <w:numPr>
+          <w:ilvl w:val="0"/>
+          <w:numId w:val="0"/>
+        </w:numPr>
+        <w:ind w:firstLine="720"/>
+      </w:pPr>
+      <w:r>
+        <w:t xml:space="preserve">at </w:t>
+      </w:r>
+      <w:proofErr w:type="gramStart"/>
+      <w:r>
+        <w:t>chisel3.stage.phases</w:t>
+      </w:r>
+      <w:proofErr w:type="gramEnd"/>
+      <w:r>
+        <w:t xml:space="preserve">.Elaborate.transform(Elaborate.scala:36) </w:t>
+      </w:r>
+    </w:p>
+    <w:p>
+      <w:pPr>
+        <w:pStyle w:val="ListBullet"/>
+        <w:numPr>
+          <w:ilvl w:val="0"/>
+          <w:numId w:val="0"/>
+        </w:numPr>
+        <w:ind w:firstLine="720"/>
+      </w:pPr>
+      <w:r>
+        <w:t xml:space="preserve">at </w:t>
+      </w:r>
+      <w:proofErr w:type="gramStart"/>
+      <w:r>
+        <w:t>chisel3.stage.phases</w:t>
+      </w:r>
+      <w:proofErr w:type="gramEnd"/>
+      <w:r>
+        <w:t xml:space="preserve">.Elaborate.transform(Elaborate.scala:26) </w:t>
+      </w:r>
+    </w:p>
+    <w:p>
+      <w:pPr>
+        <w:pStyle w:val="ListBullet"/>
+        <w:numPr>
+          <w:ilvl w:val="0"/>
+          <w:numId w:val="0"/>
+        </w:numPr>
+        <w:ind w:firstLine="720"/>
+      </w:pPr>
+      <w:r>
+        <w:t xml:space="preserve">at </w:t>
+      </w:r>
+      <w:proofErr w:type="gramStart"/>
+      <w:r>
+        <w:t>firrtl.options</w:t>
+      </w:r>
+      <w:proofErr w:type="gramEnd"/>
+      <w:r>
+        <w:t>.</w:t>
+      </w:r>
+      <w:proofErr w:type="gramStart"/>
+      <w:r>
+        <w:t>DependencyManager.$</w:t>
+      </w:r>
+      <w:proofErr w:type="gramEnd"/>
+      <w:r>
+        <w:t>anonfun$transform$5</w:t>
+      </w:r>
+      <w:r>
+        <w:t xml:space="preserve"> </w:t>
+      </w:r>
+      <w:r>
+        <w:t xml:space="preserve">(DependencyManager.scala:280) </w:t>
+      </w:r>
+    </w:p>
+    <w:p>
+      <w:pPr>
+        <w:pStyle w:val="ListBullet"/>
+        <w:numPr>
+          <w:ilvl w:val="0"/>
+          <w:numId w:val="0"/>
+        </w:numPr>
+        <w:ind w:firstLine="720"/>
+      </w:pPr>
+      <w:r>
+        <w:t xml:space="preserve">at </w:t>
+      </w:r>
+      <w:proofErr w:type="gramStart"/>
+      <w:r>
+        <w:t>firrtl.options</w:t>
+      </w:r>
+      <w:proofErr w:type="gramEnd"/>
+      <w:r>
+        <w:t>.DependencyManager$$Lambda$375/0x000009ffa82f9548.apply</w:t>
+      </w:r>
+      <w:r>
+        <w:t xml:space="preserve"> </w:t>
+      </w:r>
+      <w:r>
+        <w:t xml:space="preserve">(Unknown Source) </w:t>
+      </w:r>
+    </w:p>
+    <w:p>
+      <w:pPr>
+        <w:pStyle w:val="ListBullet"/>
+        <w:numPr>
+          <w:ilvl w:val="0"/>
+          <w:numId w:val="0"/>
+        </w:numPr>
+        <w:ind w:firstLine="720"/>
+      </w:pPr>
+      <w:r>
+        <w:t xml:space="preserve">at </w:t>
+      </w:r>
+      <w:proofErr w:type="spellStart"/>
+      <w:proofErr w:type="gramStart"/>
+      <w:r>
+        <w:t>firrtl.Utils$.time</w:t>
+      </w:r>
+      <w:proofErr w:type="spellEnd"/>
+      <w:proofErr w:type="gramEnd"/>
+      <w:r>
+        <w:t xml:space="preserve">(Utils.scala:53) </w:t>
+      </w:r>
+    </w:p>
+    <w:p>
+      <w:pPr>
+        <w:pStyle w:val="ListBullet"/>
+        <w:numPr>
+          <w:ilvl w:val="0"/>
+          <w:numId w:val="0"/>
+        </w:numPr>
+        <w:ind w:firstLine="720"/>
+      </w:pPr>
+      <w:r>
+        <w:t xml:space="preserve">at </w:t>
+      </w:r>
+      <w:proofErr w:type="gramStart"/>
+      <w:r>
+        <w:t>firrtl.options</w:t>
+      </w:r>
+      <w:proofErr w:type="gramEnd"/>
+      <w:r>
+        <w:t>.</w:t>
+      </w:r>
+      <w:proofErr w:type="gramStart"/>
+      <w:r>
+        <w:t>DependencyManager.$</w:t>
+      </w:r>
+      <w:proofErr w:type="gramEnd"/>
+      <w:r>
+        <w:t>anonfun$transform$3</w:t>
+      </w:r>
+      <w:r>
+        <w:t xml:space="preserve"> </w:t>
+      </w:r>
+      <w:r>
+        <w:t xml:space="preserve">(DependencyManager.scala:280) </w:t>
+      </w:r>
+    </w:p>
+    <w:p>
+      <w:pPr>
+        <w:pStyle w:val="ListBullet"/>
+        <w:numPr>
+          <w:ilvl w:val="0"/>
+          <w:numId w:val="0"/>
+        </w:numPr>
+        <w:ind w:firstLine="720"/>
+      </w:pPr>
+      <w:r>
+        <w:t xml:space="preserve">at </w:t>
+      </w:r>
+      <w:proofErr w:type="gramStart"/>
+      <w:r>
+        <w:t>firrtl.options</w:t>
+      </w:r>
+      <w:proofErr w:type="gramEnd"/>
+      <w:r>
+        <w:t>.DependencyManager$$Lambda$373/0x000009ffa82f5fa8.apply</w:t>
+      </w:r>
+      <w:r>
+        <w:t xml:space="preserve"> </w:t>
+      </w:r>
+      <w:r>
+        <w:t xml:space="preserve">(Unknown Source) at </w:t>
+      </w:r>
+      <w:proofErr w:type="spellStart"/>
+      <w:proofErr w:type="gramStart"/>
+      <w:r>
+        <w:t>scala.collection</w:t>
+      </w:r>
+      <w:proofErr w:type="gramEnd"/>
+      <w:r>
+        <w:t>.LinearSeqOps.foldLeft</w:t>
+      </w:r>
+      <w:proofErr w:type="spellEnd"/>
+      <w:r>
+        <w:t xml:space="preserve">(LinearSeq.scala:183) </w:t>
+      </w:r>
+    </w:p>
+    <w:p>
+      <w:pPr>
+        <w:pStyle w:val="ListBullet"/>
+        <w:numPr>
+          <w:ilvl w:val="0"/>
+          <w:numId w:val="0"/>
+        </w:numPr>
+        <w:ind w:firstLine="720"/>
+      </w:pPr>
+      <w:r>
+        <w:t xml:space="preserve">at </w:t>
+      </w:r>
+      <w:proofErr w:type="spellStart"/>
+      <w:proofErr w:type="gramStart"/>
+      <w:r>
+        <w:t>scala.collection</w:t>
+      </w:r>
+      <w:proofErr w:type="gramEnd"/>
+      <w:r>
+        <w:t>.LinearSeqOps.foldLeft</w:t>
+      </w:r>
+      <w:proofErr w:type="spellEnd"/>
+      <w:r>
+        <w:t>$(LinearSeq.scala:179)</w:t>
+      </w:r>
+    </w:p>
+    <w:p>
+      <w:pPr>
+        <w:pStyle w:val="ListBullet"/>
+        <w:numPr>
+          <w:ilvl w:val="0"/>
+          <w:numId w:val="0"/>
+        </w:numPr>
+        <w:ind w:firstLine="720"/>
+      </w:pPr>
+      <w:r>
+        <w:t xml:space="preserve">at </w:t>
+      </w:r>
+      <w:proofErr w:type="spellStart"/>
+      <w:proofErr w:type="gramStart"/>
+      <w:r>
+        <w:t>scala.collection</w:t>
+      </w:r>
+      <w:proofErr w:type="gramEnd"/>
+      <w:r>
+        <w:t>.</w:t>
+      </w:r>
+      <w:proofErr w:type="gramStart"/>
+      <w:r>
+        <w:t>immutable.List.foldLeft</w:t>
+      </w:r>
+      <w:proofErr w:type="spellEnd"/>
+      <w:proofErr w:type="gramEnd"/>
+      <w:r>
+        <w:t xml:space="preserve">(List.scala:79) </w:t>
+      </w:r>
+    </w:p>
+    <w:p>
+      <w:pPr>
+        <w:pStyle w:val="ListBullet"/>
+        <w:numPr>
+          <w:ilvl w:val="0"/>
+          <w:numId w:val="0"/>
+        </w:numPr>
+        <w:ind w:firstLine="720"/>
+      </w:pPr>
+      <w:r>
+        <w:t xml:space="preserve">at </w:t>
+      </w:r>
+      <w:proofErr w:type="gramStart"/>
+      <w:r>
+        <w:t>firrtl.options</w:t>
+      </w:r>
+      <w:proofErr w:type="gramEnd"/>
+      <w:r>
+        <w:t xml:space="preserve">.DependencyManager.transform(DependencyManager.scala:269) </w:t>
+      </w:r>
+    </w:p>
+    <w:p>
+      <w:pPr>
+        <w:pStyle w:val="ListBullet"/>
+        <w:numPr>
+          <w:ilvl w:val="0"/>
+          <w:numId w:val="0"/>
+        </w:numPr>
+        <w:ind w:firstLine="720"/>
+      </w:pPr>
+      <w:r>
+        <w:t xml:space="preserve">at </w:t>
+      </w:r>
+      <w:proofErr w:type="gramStart"/>
+      <w:r>
+        <w:t>firrtl.options</w:t>
+      </w:r>
+      <w:proofErr w:type="gramEnd"/>
+      <w:r>
+        <w:t xml:space="preserve">.DependencyManager.transform$(DependencyManager.scala:255) </w:t>
+      </w:r>
+    </w:p>
+    <w:p>
+      <w:pPr>
+        <w:pStyle w:val="ListBullet"/>
+        <w:numPr>
+          <w:ilvl w:val="0"/>
+          <w:numId w:val="0"/>
+        </w:numPr>
+        <w:ind w:firstLine="720"/>
+      </w:pPr>
+      <w:r>
+        <w:t xml:space="preserve">at </w:t>
+      </w:r>
+      <w:proofErr w:type="gramStart"/>
+      <w:r>
+        <w:t>firrtl.options</w:t>
+      </w:r>
+      <w:proofErr w:type="gramEnd"/>
+      <w:r>
+        <w:t xml:space="preserve">.PhaseManager.transform(DependencyManager.scala:443) </w:t>
+      </w:r>
+    </w:p>
+    <w:p>
+      <w:pPr>
+        <w:pStyle w:val="ListBullet"/>
+        <w:numPr>
+          <w:ilvl w:val="0"/>
+          <w:numId w:val="0"/>
+        </w:numPr>
+        <w:ind w:firstLine="720"/>
+      </w:pPr>
+      <w:r>
+        <w:lastRenderedPageBreak/>
+        <w:t xml:space="preserve">at </w:t>
+      </w:r>
+      <w:proofErr w:type="spellStart"/>
+      <w:proofErr w:type="gramStart"/>
+      <w:r>
+        <w:t>chipyard.stage.ChipyardChiselStage.run</w:t>
+      </w:r>
+      <w:proofErr w:type="spellEnd"/>
+      <w:r>
+        <w:t>(</w:t>
+      </w:r>
+      <w:proofErr w:type="gramEnd"/>
+      <w:r>
+        <w:t xml:space="preserve">ChipyardStage.scala:33) </w:t>
+      </w:r>
+    </w:p>
+    <w:p>
+      <w:pPr>
+        <w:pStyle w:val="ListBullet"/>
+        <w:numPr>
+          <w:ilvl w:val="0"/>
+          <w:numId w:val="0"/>
+        </w:numPr>
+        <w:ind w:firstLine="720"/>
+      </w:pPr>
+      <w:r>
+        <w:t>make: *** [/home/su5ti/</w:t>
+      </w:r>
+      <w:proofErr w:type="spellStart"/>
+      <w:r>
+        <w:t>SsysArch</w:t>
+      </w:r>
+      <w:proofErr w:type="spellEnd"/>
+      <w:r>
+        <w:t>/</w:t>
+      </w:r>
+      <w:proofErr w:type="spellStart"/>
+      <w:r>
+        <w:t>gemmini</w:t>
+      </w:r>
+      <w:proofErr w:type="spellEnd"/>
+      <w:r>
+        <w:t>/</w:t>
+      </w:r>
+      <w:proofErr w:type="spellStart"/>
+      <w:r>
+        <w:t>chipyard</w:t>
+      </w:r>
+      <w:proofErr w:type="spellEnd"/>
+      <w:r>
+        <w:t>/common.mk:151: /home/su5ti/SsysArch/gemmini/chipyard/sims/verilator/generated-src/chipyard.harness.TestHarness.NoDebugCustomGemminiSoCConfig/chipyard.harness.TestHarness.NoDebugCustomGemminiSoCConfig.fir] Error 1</w:t>
+      </w:r>
+    </w:p>
+    <w:p>
+      <w:pPr>
+        <w:pStyle w:val="ListBullet"/>
+        <w:numPr>
+          <w:ilvl w:val="0"/>
+          <w:numId w:val="0"/>
+        </w:numPr>
+      </w:pPr>
+    </w:p>
+    <w:p>
+      <w:pPr>
+        <w:pStyle w:val="ListBullet"/>
+        <w:numPr>
+          <w:ilvl w:val="0"/>
+          <w:numId w:val="0"/>
+        </w:numPr>
+        <w:rPr>
+          <w:b/>
+          <w:bCs/>
+          <w:sz w:val="30"/>
+          <w:szCs w:val="30"/>
+        </w:rPr>
+      </w:pPr>
+      <w:r>
+        <w:rPr>
+          <w:b/>
+          <w:bCs/>
+          <w:sz w:val="30"/>
+          <w:szCs w:val="30"/>
+        </w:rPr>
         <w:t>Analysis (throughput vs Queue Width)</w:t>
       </w:r>
       <w:r>
@@ -918,87 +1852,6 @@
           <w:ilvl w:val="0"/>
           <w:numId w:val="0"/>
         </w:numPr>
-        <w:ind w:left="360" w:hanging="360"/>
-        <w:rPr>
-          <w:b/>
-          <w:bCs/>
-          <w:sz w:val="26"/>
-          <w:szCs w:val="26"/>
-        </w:rPr>
-      </w:pPr>
-    </w:p>
-    <w:p>
-      <w:pPr>
-        <w:pStyle w:val="ListBullet"/>
-        <w:numPr>
-          <w:ilvl w:val="0"/>
-          <w:numId w:val="0"/>
-        </w:numPr>
-        <w:ind w:left="360" w:hanging="360"/>
-        <w:rPr>
-          <w:b/>
-          <w:bCs/>
-          <w:sz w:val="26"/>
-          <w:szCs w:val="26"/>
-        </w:rPr>
-      </w:pPr>
-    </w:p>
-    <w:p>
-      <w:pPr>
-        <w:pStyle w:val="ListBullet"/>
-        <w:numPr>
-          <w:ilvl w:val="0"/>
-          <w:numId w:val="0"/>
-        </w:numPr>
-        <w:ind w:left="360" w:hanging="360"/>
-        <w:rPr>
-          <w:b/>
-          <w:bCs/>
-          <w:sz w:val="26"/>
-          <w:szCs w:val="26"/>
-        </w:rPr>
-      </w:pPr>
-    </w:p>
-    <w:p>
-      <w:pPr>
-        <w:pStyle w:val="ListBullet"/>
-        <w:numPr>
-          <w:ilvl w:val="0"/>
-          <w:numId w:val="0"/>
-        </w:numPr>
-        <w:ind w:left="360" w:hanging="360"/>
-        <w:rPr>
-          <w:b/>
-          <w:bCs/>
-          <w:sz w:val="26"/>
-          <w:szCs w:val="26"/>
-        </w:rPr>
-      </w:pPr>
-    </w:p>
-    <w:p>
-      <w:pPr>
-        <w:pStyle w:val="ListBullet"/>
-        <w:numPr>
-          <w:ilvl w:val="0"/>
-          <w:numId w:val="0"/>
-        </w:numPr>
-        <w:ind w:left="360" w:hanging="360"/>
-        <w:rPr>
-          <w:b/>
-          <w:bCs/>
-          <w:sz w:val="26"/>
-          <w:szCs w:val="26"/>
-        </w:rPr>
-      </w:pPr>
-    </w:p>
-    <w:p>
-      <w:pPr>
-        <w:pStyle w:val="ListBullet"/>
-        <w:numPr>
-          <w:ilvl w:val="0"/>
-          <w:numId w:val="0"/>
-        </w:numPr>
-        <w:ind w:left="360" w:hanging="360"/>
         <w:rPr>
           <w:b/>
           <w:bCs/>
@@ -4250,7 +5103,6 @@
   <w:style w:type="character" w:default="1" w:styleId="DefaultParagraphFont">
     <w:name w:val="Default Paragraph Font"/>
     <w:uiPriority w:val="1"/>
-    <w:semiHidden/>
     <w:unhideWhenUsed/>
   </w:style>
   <w:style w:type="table" w:default="1" w:styleId="TableNormal">

</xml_diff>